<commit_message>
Project Phase Update & Budgeting
Update to project phases and budget structure.
Date: 2018.05.23
Commit by: Faiaz
</commit_message>
<xml_diff>
--- a/Requirements & Implementation - Bikkhon app v1.docx
+++ b/Requirements & Implementation - Bikkhon app v1.docx
@@ -4,6 +4,12 @@
   <w:body>
     <w:sdt>
       <w:sdtPr>
+        <w:rPr>
+          <w:rFonts w:asciiTheme="minorHAnsi" w:eastAsiaTheme="minorHAnsi" w:hAnsiTheme="minorHAnsi" w:cstheme="minorBidi"/>
+          <w:color w:val="auto"/>
+          <w:sz w:val="22"/>
+          <w:szCs w:val="22"/>
+        </w:rPr>
         <w:id w:val="-2089688978"/>
         <w:docPartObj>
           <w:docPartGallery w:val="Table of Contents"/>
@@ -12,13 +18,9 @@
       </w:sdtPr>
       <w:sdtEndPr>
         <w:rPr>
-          <w:rFonts w:asciiTheme="minorHAnsi" w:eastAsiaTheme="minorHAnsi" w:hAnsiTheme="minorHAnsi" w:cstheme="minorBidi"/>
           <w:b/>
           <w:bCs/>
           <w:noProof/>
-          <w:color w:val="auto"/>
-          <w:sz w:val="22"/>
-          <w:szCs w:val="22"/>
         </w:rPr>
       </w:sdtEndPr>
       <w:sdtContent>
@@ -51,124 +53,77 @@
           <w:r>
             <w:fldChar w:fldCharType="separate"/>
           </w:r>
-          <w:bookmarkStart w:id="0" w:name="_GoBack"/>
-          <w:bookmarkEnd w:id="0"/>
-          <w:r>
-            <w:rPr>
-              <w:rStyle w:val="Hyperlink"/>
-              <w:noProof/>
-            </w:rPr>
-            <w:fldChar w:fldCharType="begin"/>
-          </w:r>
-          <w:r>
-            <w:rPr>
-              <w:rStyle w:val="Hyperlink"/>
-              <w:noProof/>
-            </w:rPr>
-            <w:instrText xml:space="preserve"> </w:instrText>
-          </w:r>
-          <w:r>
-            <w:rPr>
-              <w:noProof/>
-            </w:rPr>
-            <w:instrText>HYPERLINK \l "_Toc514076432"</w:instrText>
-          </w:r>
-          <w:r>
-            <w:rPr>
-              <w:rStyle w:val="Hyperlink"/>
-              <w:noProof/>
-            </w:rPr>
-            <w:instrText xml:space="preserve"> </w:instrText>
-          </w:r>
-          <w:r>
-            <w:rPr>
-              <w:rStyle w:val="Hyperlink"/>
-              <w:noProof/>
-            </w:rPr>
-          </w:r>
-          <w:r>
-            <w:rPr>
-              <w:rStyle w:val="Hyperlink"/>
-              <w:noProof/>
-            </w:rPr>
-            <w:fldChar w:fldCharType="separate"/>
-          </w:r>
-          <w:r>
-            <w:rPr>
-              <w:rStyle w:val="Hyperlink"/>
-              <w:noProof/>
-            </w:rPr>
-            <w:t>1.</w:t>
-          </w:r>
-          <w:r>
-            <w:rPr>
-              <w:rFonts w:eastAsiaTheme="minorEastAsia"/>
-              <w:noProof/>
-            </w:rPr>
-            <w:tab/>
-          </w:r>
-          <w:r>
-            <w:rPr>
-              <w:rStyle w:val="Hyperlink"/>
-              <w:noProof/>
-            </w:rPr>
-            <w:t>Introduction</w:t>
-          </w:r>
-          <w:r>
-            <w:rPr>
-              <w:noProof/>
-              <w:webHidden/>
-            </w:rPr>
-            <w:tab/>
-          </w:r>
-          <w:r>
-            <w:rPr>
-              <w:noProof/>
-              <w:webHidden/>
-            </w:rPr>
-            <w:fldChar w:fldCharType="begin"/>
-          </w:r>
-          <w:r>
-            <w:rPr>
-              <w:noProof/>
-              <w:webHidden/>
-            </w:rPr>
-            <w:instrText xml:space="preserve"> PAGEREF _Toc514076432 \h </w:instrText>
-          </w:r>
-          <w:r>
-            <w:rPr>
-              <w:noProof/>
-              <w:webHidden/>
-            </w:rPr>
-          </w:r>
-          <w:r>
-            <w:rPr>
-              <w:noProof/>
-              <w:webHidden/>
-            </w:rPr>
-            <w:fldChar w:fldCharType="separate"/>
-          </w:r>
-          <w:r>
-            <w:rPr>
-              <w:noProof/>
-              <w:webHidden/>
-            </w:rPr>
-            <w:t>2</w:t>
-          </w:r>
-          <w:r>
-            <w:rPr>
-              <w:noProof/>
-              <w:webHidden/>
-            </w:rPr>
-            <w:fldChar w:fldCharType="end"/>
-          </w:r>
-          <w:r>
-            <w:rPr>
-              <w:rStyle w:val="Hyperlink"/>
-              <w:noProof/>
-            </w:rPr>
-            <w:fldChar w:fldCharType="end"/>
-          </w:r>
+          <w:hyperlink w:anchor="_Toc514846117" w:history="1">
+            <w:r>
+              <w:rPr>
+                <w:rStyle w:val="Hyperlink"/>
+                <w:noProof/>
+              </w:rPr>
+              <w:t>1.</w:t>
+            </w:r>
+            <w:r>
+              <w:rPr>
+                <w:rFonts w:eastAsiaTheme="minorEastAsia"/>
+                <w:noProof/>
+              </w:rPr>
+              <w:tab/>
+            </w:r>
+            <w:r>
+              <w:rPr>
+                <w:rStyle w:val="Hyperlink"/>
+                <w:noProof/>
+              </w:rPr>
+              <w:t>Introduction</w:t>
+            </w:r>
+            <w:r>
+              <w:rPr>
+                <w:noProof/>
+                <w:webHidden/>
+              </w:rPr>
+              <w:tab/>
+            </w:r>
+            <w:r>
+              <w:rPr>
+                <w:noProof/>
+                <w:webHidden/>
+              </w:rPr>
+              <w:fldChar w:fldCharType="begin"/>
+            </w:r>
+            <w:r>
+              <w:rPr>
+                <w:noProof/>
+                <w:webHidden/>
+              </w:rPr>
+              <w:instrText xml:space="preserve"> PAGEREF _Toc514846117 \h </w:instrText>
+            </w:r>
+            <w:r>
+              <w:rPr>
+                <w:noProof/>
+                <w:webHidden/>
+              </w:rPr>
+            </w:r>
+            <w:r>
+              <w:rPr>
+                <w:noProof/>
+                <w:webHidden/>
+              </w:rPr>
+              <w:fldChar w:fldCharType="separate"/>
+            </w:r>
+            <w:r>
+              <w:rPr>
+                <w:noProof/>
+                <w:webHidden/>
+              </w:rPr>
+              <w:t>2</w:t>
+            </w:r>
+            <w:r>
+              <w:rPr>
+                <w:noProof/>
+                <w:webHidden/>
+              </w:rPr>
+              <w:fldChar w:fldCharType="end"/>
+            </w:r>
+          </w:hyperlink>
         </w:p>
         <w:p>
           <w:pPr>
@@ -182,7 +137,7 @@
               <w:noProof/>
             </w:rPr>
           </w:pPr>
-          <w:hyperlink w:anchor="_Toc514076433" w:history="1">
+          <w:hyperlink w:anchor="_Toc514846118" w:history="1">
             <w:r>
               <w:rPr>
                 <w:rStyle w:val="Hyperlink"/>
@@ -223,7 +178,7 @@
                 <w:noProof/>
                 <w:webHidden/>
               </w:rPr>
-              <w:instrText xml:space="preserve"> PAGEREF _Toc514076433 \h </w:instrText>
+              <w:instrText xml:space="preserve"> PAGEREF _Toc514846118 \h </w:instrText>
             </w:r>
             <w:r>
               <w:rPr>
@@ -266,7 +221,7 @@
               <w:noProof/>
             </w:rPr>
           </w:pPr>
-          <w:hyperlink w:anchor="_Toc514076434" w:history="1">
+          <w:hyperlink w:anchor="_Toc514846119" w:history="1">
             <w:r>
               <w:rPr>
                 <w:rStyle w:val="Hyperlink"/>
@@ -307,7 +262,7 @@
                 <w:noProof/>
                 <w:webHidden/>
               </w:rPr>
-              <w:instrText xml:space="preserve"> PAGEREF _Toc514076434 \h </w:instrText>
+              <w:instrText xml:space="preserve"> PAGEREF _Toc514846119 \h </w:instrText>
             </w:r>
             <w:r>
               <w:rPr>
@@ -350,7 +305,7 @@
               <w:noProof/>
             </w:rPr>
           </w:pPr>
-          <w:hyperlink w:anchor="_Toc514076435" w:history="1">
+          <w:hyperlink w:anchor="_Toc514846120" w:history="1">
             <w:r>
               <w:rPr>
                 <w:rStyle w:val="Hyperlink"/>
@@ -391,7 +346,7 @@
                 <w:noProof/>
                 <w:webHidden/>
               </w:rPr>
-              <w:instrText xml:space="preserve"> PAGEREF _Toc514076435 \h </w:instrText>
+              <w:instrText xml:space="preserve"> PAGEREF _Toc514846120 \h </w:instrText>
             </w:r>
             <w:r>
               <w:rPr>
@@ -434,7 +389,7 @@
               <w:noProof/>
             </w:rPr>
           </w:pPr>
-          <w:hyperlink w:anchor="_Toc514076436" w:history="1">
+          <w:hyperlink w:anchor="_Toc514846121" w:history="1">
             <w:r>
               <w:rPr>
                 <w:rStyle w:val="Hyperlink"/>
@@ -475,7 +430,7 @@
                 <w:noProof/>
                 <w:webHidden/>
               </w:rPr>
-              <w:instrText xml:space="preserve"> PAGEREF _Toc514076436 \h </w:instrText>
+              <w:instrText xml:space="preserve"> PAGEREF _Toc514846121 \h </w:instrText>
             </w:r>
             <w:r>
               <w:rPr>
@@ -518,7 +473,7 @@
               <w:noProof/>
             </w:rPr>
           </w:pPr>
-          <w:hyperlink w:anchor="_Toc514076437" w:history="1">
+          <w:hyperlink w:anchor="_Toc514846122" w:history="1">
             <w:r>
               <w:rPr>
                 <w:rStyle w:val="Hyperlink"/>
@@ -559,7 +514,7 @@
                 <w:noProof/>
                 <w:webHidden/>
               </w:rPr>
-              <w:instrText xml:space="preserve"> PAGEREF _Toc514076437 \h </w:instrText>
+              <w:instrText xml:space="preserve"> PAGEREF _Toc514846122 \h </w:instrText>
             </w:r>
             <w:r>
               <w:rPr>
@@ -602,7 +557,7 @@
               <w:noProof/>
             </w:rPr>
           </w:pPr>
-          <w:hyperlink w:anchor="_Toc514076438" w:history="1">
+          <w:hyperlink w:anchor="_Toc514846123" w:history="1">
             <w:r>
               <w:rPr>
                 <w:rStyle w:val="Hyperlink"/>
@@ -643,7 +598,7 @@
                 <w:noProof/>
                 <w:webHidden/>
               </w:rPr>
-              <w:instrText xml:space="preserve"> PAGEREF _Toc514076438 \h </w:instrText>
+              <w:instrText xml:space="preserve"> PAGEREF _Toc514846123 \h </w:instrText>
             </w:r>
             <w:r>
               <w:rPr>
@@ -686,7 +641,7 @@
               <w:noProof/>
             </w:rPr>
           </w:pPr>
-          <w:hyperlink w:anchor="_Toc514076439" w:history="1">
+          <w:hyperlink w:anchor="_Toc514846124" w:history="1">
             <w:r>
               <w:rPr>
                 <w:rStyle w:val="Hyperlink"/>
@@ -727,7 +682,7 @@
                 <w:noProof/>
                 <w:webHidden/>
               </w:rPr>
-              <w:instrText xml:space="preserve"> PAGEREF _Toc514076439 \h </w:instrText>
+              <w:instrText xml:space="preserve"> PAGEREF _Toc514846124 \h </w:instrText>
             </w:r>
             <w:r>
               <w:rPr>
@@ -770,7 +725,7 @@
               <w:noProof/>
             </w:rPr>
           </w:pPr>
-          <w:hyperlink w:anchor="_Toc514076440" w:history="1">
+          <w:hyperlink w:anchor="_Toc514846125" w:history="1">
             <w:r>
               <w:rPr>
                 <w:rStyle w:val="Hyperlink"/>
@@ -811,7 +766,7 @@
                 <w:noProof/>
                 <w:webHidden/>
               </w:rPr>
-              <w:instrText xml:space="preserve"> PAGEREF _Toc514076440 \h </w:instrText>
+              <w:instrText xml:space="preserve"> PAGEREF _Toc514846125 \h </w:instrText>
             </w:r>
             <w:r>
               <w:rPr>
@@ -854,7 +809,7 @@
               <w:noProof/>
             </w:rPr>
           </w:pPr>
-          <w:hyperlink w:anchor="_Toc514076441" w:history="1">
+          <w:hyperlink w:anchor="_Toc514846126" w:history="1">
             <w:r>
               <w:rPr>
                 <w:rStyle w:val="Hyperlink"/>
@@ -874,7 +829,7 @@
                 <w:rStyle w:val="Hyperlink"/>
                 <w:noProof/>
               </w:rPr>
-              <w:t>Final Phase</w:t>
+              <w:t>Fourth Phase</w:t>
             </w:r>
             <w:r>
               <w:rPr>
@@ -895,7 +850,7 @@
                 <w:noProof/>
                 <w:webHidden/>
               </w:rPr>
-              <w:instrText xml:space="preserve"> PAGEREF _Toc514076441 \h </w:instrText>
+              <w:instrText xml:space="preserve"> PAGEREF _Toc514846126 \h </w:instrText>
             </w:r>
             <w:r>
               <w:rPr>
@@ -915,7 +870,91 @@
                 <w:noProof/>
                 <w:webHidden/>
               </w:rPr>
-              <w:t>2</w:t>
+              <w:t>3</w:t>
+            </w:r>
+            <w:r>
+              <w:rPr>
+                <w:noProof/>
+                <w:webHidden/>
+              </w:rPr>
+              <w:fldChar w:fldCharType="end"/>
+            </w:r>
+          </w:hyperlink>
+        </w:p>
+        <w:p>
+          <w:pPr>
+            <w:pStyle w:val="TOC2"/>
+            <w:tabs>
+              <w:tab w:val="left" w:pos="880"/>
+              <w:tab w:val="right" w:leader="dot" w:pos="9350"/>
+            </w:tabs>
+            <w:rPr>
+              <w:rFonts w:eastAsiaTheme="minorEastAsia"/>
+              <w:noProof/>
+            </w:rPr>
+          </w:pPr>
+          <w:hyperlink w:anchor="_Toc514846127" w:history="1">
+            <w:r>
+              <w:rPr>
+                <w:rStyle w:val="Hyperlink"/>
+                <w:noProof/>
+              </w:rPr>
+              <w:t>3.5.</w:t>
+            </w:r>
+            <w:r>
+              <w:rPr>
+                <w:rFonts w:eastAsiaTheme="minorEastAsia"/>
+                <w:noProof/>
+              </w:rPr>
+              <w:tab/>
+            </w:r>
+            <w:r>
+              <w:rPr>
+                <w:rStyle w:val="Hyperlink"/>
+                <w:noProof/>
+              </w:rPr>
+              <w:t>Fifth Phase</w:t>
+            </w:r>
+            <w:r>
+              <w:rPr>
+                <w:noProof/>
+                <w:webHidden/>
+              </w:rPr>
+              <w:tab/>
+            </w:r>
+            <w:r>
+              <w:rPr>
+                <w:noProof/>
+                <w:webHidden/>
+              </w:rPr>
+              <w:fldChar w:fldCharType="begin"/>
+            </w:r>
+            <w:r>
+              <w:rPr>
+                <w:noProof/>
+                <w:webHidden/>
+              </w:rPr>
+              <w:instrText xml:space="preserve"> PAGEREF _Toc514846127 \h </w:instrText>
+            </w:r>
+            <w:r>
+              <w:rPr>
+                <w:noProof/>
+                <w:webHidden/>
+              </w:rPr>
+            </w:r>
+            <w:r>
+              <w:rPr>
+                <w:noProof/>
+                <w:webHidden/>
+              </w:rPr>
+              <w:fldChar w:fldCharType="separate"/>
+            </w:r>
+            <w:r>
+              <w:rPr>
+                <w:noProof/>
+                <w:webHidden/>
+              </w:rPr>
+              <w:t>3</w:t>
             </w:r>
             <w:r>
               <w:rPr>
@@ -938,7 +977,7 @@
               <w:noProof/>
             </w:rPr>
           </w:pPr>
-          <w:hyperlink w:anchor="_Toc514076442" w:history="1">
+          <w:hyperlink w:anchor="_Toc514846128" w:history="1">
             <w:r>
               <w:rPr>
                 <w:rStyle w:val="Hyperlink"/>
@@ -979,7 +1018,7 @@
                 <w:noProof/>
                 <w:webHidden/>
               </w:rPr>
-              <w:instrText xml:space="preserve"> PAGEREF _Toc514076442 \h </w:instrText>
+              <w:instrText xml:space="preserve"> PAGEREF _Toc514846128 \h </w:instrText>
             </w:r>
             <w:r>
               <w:rPr>
@@ -1022,7 +1061,7 @@
               <w:noProof/>
             </w:rPr>
           </w:pPr>
-          <w:hyperlink w:anchor="_Toc514076443" w:history="1">
+          <w:hyperlink w:anchor="_Toc514846129" w:history="1">
             <w:r>
               <w:rPr>
                 <w:rStyle w:val="Hyperlink"/>
@@ -1063,7 +1102,7 @@
                 <w:noProof/>
                 <w:webHidden/>
               </w:rPr>
-              <w:instrText xml:space="preserve"> PAGEREF _Toc514076443 \h </w:instrText>
+              <w:instrText xml:space="preserve"> PAGEREF _Toc514846129 \h </w:instrText>
             </w:r>
             <w:r>
               <w:rPr>
@@ -1106,7 +1145,7 @@
               <w:noProof/>
             </w:rPr>
           </w:pPr>
-          <w:hyperlink w:anchor="_Toc514076444" w:history="1">
+          <w:hyperlink w:anchor="_Toc514846130" w:history="1">
             <w:r>
               <w:rPr>
                 <w:rStyle w:val="Hyperlink"/>
@@ -1147,7 +1186,7 @@
                 <w:noProof/>
                 <w:webHidden/>
               </w:rPr>
-              <w:instrText xml:space="preserve"> PAGEREF _Toc514076444 \h </w:instrText>
+              <w:instrText xml:space="preserve"> PAGEREF _Toc514846130 \h </w:instrText>
             </w:r>
             <w:r>
               <w:rPr>
@@ -1190,7 +1229,7 @@
               <w:noProof/>
             </w:rPr>
           </w:pPr>
-          <w:hyperlink w:anchor="_Toc514076445" w:history="1">
+          <w:hyperlink w:anchor="_Toc514846131" w:history="1">
             <w:r>
               <w:rPr>
                 <w:rStyle w:val="Hyperlink"/>
@@ -1231,7 +1270,7 @@
                 <w:noProof/>
                 <w:webHidden/>
               </w:rPr>
-              <w:instrText xml:space="preserve"> PAGEREF _Toc514076445 \h </w:instrText>
+              <w:instrText xml:space="preserve"> PAGEREF _Toc514846131 \h </w:instrText>
             </w:r>
             <w:r>
               <w:rPr>
@@ -1274,7 +1313,7 @@
               <w:noProof/>
             </w:rPr>
           </w:pPr>
-          <w:hyperlink w:anchor="_Toc514076446" w:history="1">
+          <w:hyperlink w:anchor="_Toc514846132" w:history="1">
             <w:r>
               <w:rPr>
                 <w:rStyle w:val="Hyperlink"/>
@@ -1315,7 +1354,7 @@
                 <w:noProof/>
                 <w:webHidden/>
               </w:rPr>
-              <w:instrText xml:space="preserve"> PAGEREF _Toc514076446 \h </w:instrText>
+              <w:instrText xml:space="preserve"> PAGEREF _Toc514846132 \h </w:instrText>
             </w:r>
             <w:r>
               <w:rPr>
@@ -1358,7 +1397,7 @@
               <w:noProof/>
             </w:rPr>
           </w:pPr>
-          <w:hyperlink w:anchor="_Toc514076447" w:history="1">
+          <w:hyperlink w:anchor="_Toc514846133" w:history="1">
             <w:r>
               <w:rPr>
                 <w:rStyle w:val="Hyperlink"/>
@@ -1399,7 +1438,7 @@
                 <w:noProof/>
                 <w:webHidden/>
               </w:rPr>
-              <w:instrText xml:space="preserve"> PAGEREF _Toc514076447 \h </w:instrText>
+              <w:instrText xml:space="preserve"> PAGEREF _Toc514846133 \h </w:instrText>
             </w:r>
             <w:r>
               <w:rPr>
@@ -1442,7 +1481,7 @@
               <w:noProof/>
             </w:rPr>
           </w:pPr>
-          <w:hyperlink w:anchor="_Toc514076448" w:history="1">
+          <w:hyperlink w:anchor="_Toc514846134" w:history="1">
             <w:r>
               <w:rPr>
                 <w:rStyle w:val="Hyperlink"/>
@@ -1483,7 +1522,91 @@
                 <w:noProof/>
                 <w:webHidden/>
               </w:rPr>
-              <w:instrText xml:space="preserve"> PAGEREF _Toc514076448 \h </w:instrText>
+              <w:instrText xml:space="preserve"> PAGEREF _Toc514846134 \h </w:instrText>
+            </w:r>
+            <w:r>
+              <w:rPr>
+                <w:noProof/>
+                <w:webHidden/>
+              </w:rPr>
+            </w:r>
+            <w:r>
+              <w:rPr>
+                <w:noProof/>
+                <w:webHidden/>
+              </w:rPr>
+              <w:fldChar w:fldCharType="separate"/>
+            </w:r>
+            <w:r>
+              <w:rPr>
+                <w:noProof/>
+                <w:webHidden/>
+              </w:rPr>
+              <w:t>3</w:t>
+            </w:r>
+            <w:r>
+              <w:rPr>
+                <w:noProof/>
+                <w:webHidden/>
+              </w:rPr>
+              <w:fldChar w:fldCharType="end"/>
+            </w:r>
+          </w:hyperlink>
+        </w:p>
+        <w:p>
+          <w:pPr>
+            <w:pStyle w:val="TOC2"/>
+            <w:tabs>
+              <w:tab w:val="left" w:pos="880"/>
+              <w:tab w:val="right" w:leader="dot" w:pos="9350"/>
+            </w:tabs>
+            <w:rPr>
+              <w:rFonts w:eastAsiaTheme="minorEastAsia"/>
+              <w:noProof/>
+            </w:rPr>
+          </w:pPr>
+          <w:hyperlink w:anchor="_Toc514846135" w:history="1">
+            <w:r>
+              <w:rPr>
+                <w:rStyle w:val="Hyperlink"/>
+                <w:noProof/>
+              </w:rPr>
+              <w:t>4.7.</w:t>
+            </w:r>
+            <w:r>
+              <w:rPr>
+                <w:rFonts w:eastAsiaTheme="minorEastAsia"/>
+                <w:noProof/>
+              </w:rPr>
+              <w:tab/>
+            </w:r>
+            <w:r>
+              <w:rPr>
+                <w:rStyle w:val="Hyperlink"/>
+                <w:noProof/>
+              </w:rPr>
+              <w:t>Project management</w:t>
+            </w:r>
+            <w:r>
+              <w:rPr>
+                <w:noProof/>
+                <w:webHidden/>
+              </w:rPr>
+              <w:tab/>
+            </w:r>
+            <w:r>
+              <w:rPr>
+                <w:noProof/>
+                <w:webHidden/>
+              </w:rPr>
+              <w:fldChar w:fldCharType="begin"/>
+            </w:r>
+            <w:r>
+              <w:rPr>
+                <w:noProof/>
+                <w:webHidden/>
+              </w:rPr>
+              <w:instrText xml:space="preserve"> PAGEREF _Toc514846135 \h </w:instrText>
             </w:r>
             <w:r>
               <w:rPr>
@@ -1526,7 +1649,7 @@
               <w:noProof/>
             </w:rPr>
           </w:pPr>
-          <w:hyperlink w:anchor="_Toc514076449" w:history="1">
+          <w:hyperlink w:anchor="_Toc514846136" w:history="1">
             <w:r>
               <w:rPr>
                 <w:rStyle w:val="Hyperlink"/>
@@ -1567,7 +1690,7 @@
                 <w:noProof/>
                 <w:webHidden/>
               </w:rPr>
-              <w:instrText xml:space="preserve"> PAGEREF _Toc514076449 \h </w:instrText>
+              <w:instrText xml:space="preserve"> PAGEREF _Toc514846136 \h </w:instrText>
             </w:r>
             <w:r>
               <w:rPr>
@@ -1610,7 +1733,7 @@
               <w:noProof/>
             </w:rPr>
           </w:pPr>
-          <w:hyperlink w:anchor="_Toc514076450" w:history="1">
+          <w:hyperlink w:anchor="_Toc514846137" w:history="1">
             <w:r>
               <w:rPr>
                 <w:rStyle w:val="Hyperlink"/>
@@ -1651,7 +1774,7 @@
                 <w:noProof/>
                 <w:webHidden/>
               </w:rPr>
-              <w:instrText xml:space="preserve"> PAGEREF _Toc514076450 \h </w:instrText>
+              <w:instrText xml:space="preserve"> PAGEREF _Toc514846137 \h </w:instrText>
             </w:r>
             <w:r>
               <w:rPr>
@@ -1694,7 +1817,7 @@
               <w:noProof/>
             </w:rPr>
           </w:pPr>
-          <w:hyperlink w:anchor="_Toc514076451" w:history="1">
+          <w:hyperlink w:anchor="_Toc514846138" w:history="1">
             <w:r>
               <w:rPr>
                 <w:rStyle w:val="Hyperlink"/>
@@ -1735,7 +1858,7 @@
                 <w:noProof/>
                 <w:webHidden/>
               </w:rPr>
-              <w:instrText xml:space="preserve"> PAGEREF _Toc514076451 \h </w:instrText>
+              <w:instrText xml:space="preserve"> PAGEREF _Toc514846138 \h </w:instrText>
             </w:r>
             <w:r>
               <w:rPr>
@@ -1755,7 +1878,7 @@
                 <w:noProof/>
                 <w:webHidden/>
               </w:rPr>
-              <w:t>3</w:t>
+              <w:t>4</w:t>
             </w:r>
             <w:r>
               <w:rPr>
@@ -1778,7 +1901,7 @@
               <w:noProof/>
             </w:rPr>
           </w:pPr>
-          <w:hyperlink w:anchor="_Toc514076452" w:history="1">
+          <w:hyperlink w:anchor="_Toc514846139" w:history="1">
             <w:r>
               <w:rPr>
                 <w:rStyle w:val="Hyperlink"/>
@@ -1819,7 +1942,7 @@
                 <w:noProof/>
                 <w:webHidden/>
               </w:rPr>
-              <w:instrText xml:space="preserve"> PAGEREF _Toc514076452 \h </w:instrText>
+              <w:instrText xml:space="preserve"> PAGEREF _Toc514846139 \h </w:instrText>
             </w:r>
             <w:r>
               <w:rPr>
@@ -1839,7 +1962,7 @@
                 <w:noProof/>
                 <w:webHidden/>
               </w:rPr>
-              <w:t>3</w:t>
+              <w:t>4</w:t>
             </w:r>
             <w:r>
               <w:rPr>
@@ -1862,7 +1985,7 @@
               <w:noProof/>
             </w:rPr>
           </w:pPr>
-          <w:hyperlink w:anchor="_Toc514076453" w:history="1">
+          <w:hyperlink w:anchor="_Toc514846140" w:history="1">
             <w:r>
               <w:rPr>
                 <w:rStyle w:val="Hyperlink"/>
@@ -1903,7 +2026,7 @@
                 <w:noProof/>
                 <w:webHidden/>
               </w:rPr>
-              <w:instrText xml:space="preserve"> PAGEREF _Toc514076453 \h </w:instrText>
+              <w:instrText xml:space="preserve"> PAGEREF _Toc514846140 \h </w:instrText>
             </w:r>
             <w:r>
               <w:rPr>
@@ -1923,7 +2046,7 @@
                 <w:noProof/>
                 <w:webHidden/>
               </w:rPr>
-              <w:t>3</w:t>
+              <w:t>4</w:t>
             </w:r>
             <w:r>
               <w:rPr>
@@ -1946,7 +2069,7 @@
               <w:noProof/>
             </w:rPr>
           </w:pPr>
-          <w:hyperlink w:anchor="_Toc514076454" w:history="1">
+          <w:hyperlink w:anchor="_Toc514846141" w:history="1">
             <w:r>
               <w:rPr>
                 <w:rStyle w:val="Hyperlink"/>
@@ -1966,7 +2089,7 @@
                 <w:rStyle w:val="Hyperlink"/>
                 <w:noProof/>
               </w:rPr>
-              <w:t>To Be Continued</w:t>
+              <w:t>Budget</w:t>
             </w:r>
             <w:r>
               <w:rPr>
@@ -1987,7 +2110,7 @@
                 <w:noProof/>
                 <w:webHidden/>
               </w:rPr>
-              <w:instrText xml:space="preserve"> PAGEREF _Toc514076454 \h </w:instrText>
+              <w:instrText xml:space="preserve"> PAGEREF _Toc514846141 \h </w:instrText>
             </w:r>
             <w:r>
               <w:rPr>
@@ -2007,7 +2130,7 @@
                 <w:noProof/>
                 <w:webHidden/>
               </w:rPr>
-              <w:t>3</w:t>
+              <w:t>4</w:t>
             </w:r>
             <w:r>
               <w:rPr>
@@ -2044,12 +2167,11 @@
           <w:numId w:val="2"/>
         </w:numPr>
       </w:pPr>
-      <w:bookmarkStart w:id="1" w:name="_Toc514076432"/>
-      <w:r>
-        <w:lastRenderedPageBreak/>
+      <w:bookmarkStart w:id="0" w:name="_Toc514846117"/>
+      <w:r>
         <w:t>Introduction</w:t>
       </w:r>
-      <w:bookmarkEnd w:id="1"/>
+      <w:bookmarkEnd w:id="0"/>
     </w:p>
     <w:p/>
     <w:p>
@@ -2081,11 +2203,11 @@
           <w:numId w:val="2"/>
         </w:numPr>
       </w:pPr>
-      <w:bookmarkStart w:id="2" w:name="_Toc514076433"/>
+      <w:bookmarkStart w:id="1" w:name="_Toc514846118"/>
       <w:r>
         <w:t>Requirements</w:t>
       </w:r>
-      <w:bookmarkEnd w:id="2"/>
+      <w:bookmarkEnd w:id="1"/>
     </w:p>
     <w:p/>
     <w:p>
@@ -2096,7 +2218,7 @@
           <w:numId w:val="2"/>
         </w:numPr>
       </w:pPr>
-      <w:bookmarkStart w:id="3" w:name="_Toc514076434"/>
+      <w:bookmarkStart w:id="2" w:name="_Toc514846119"/>
       <w:proofErr w:type="spellStart"/>
       <w:r>
         <w:t>Youtube</w:t>
@@ -2105,7 +2227,7 @@
       <w:r>
         <w:t xml:space="preserve"> video streaming:</w:t>
       </w:r>
-      <w:bookmarkEnd w:id="3"/>
+      <w:bookmarkEnd w:id="2"/>
     </w:p>
     <w:p>
       <w:pPr>
@@ -2139,11 +2261,11 @@
           <w:numId w:val="2"/>
         </w:numPr>
       </w:pPr>
-      <w:bookmarkStart w:id="4" w:name="_Toc514076435"/>
+      <w:bookmarkStart w:id="3" w:name="_Toc514846120"/>
       <w:r>
         <w:t>Locking/Disabling phone hardware/physical buttons</w:t>
       </w:r>
-      <w:bookmarkEnd w:id="4"/>
+      <w:bookmarkEnd w:id="3"/>
     </w:p>
     <w:p>
       <w:pPr>
@@ -2164,11 +2286,11 @@
           <w:numId w:val="2"/>
         </w:numPr>
       </w:pPr>
-      <w:bookmarkStart w:id="5" w:name="_Toc514076436"/>
+      <w:bookmarkStart w:id="4" w:name="_Toc514846121"/>
       <w:r>
         <w:t>Hiding navigation bars with full screen view</w:t>
       </w:r>
-      <w:bookmarkEnd w:id="5"/>
+      <w:bookmarkEnd w:id="4"/>
     </w:p>
     <w:p>
       <w:pPr>
@@ -2191,11 +2313,11 @@
           <w:numId w:val="2"/>
         </w:numPr>
       </w:pPr>
-      <w:bookmarkStart w:id="6" w:name="_Toc514076437"/>
+      <w:bookmarkStart w:id="5" w:name="_Toc514846122"/>
       <w:r>
         <w:t>Implementation Phase</w:t>
       </w:r>
-      <w:bookmarkEnd w:id="6"/>
+      <w:bookmarkEnd w:id="5"/>
     </w:p>
     <w:p/>
     <w:p>
@@ -2206,18 +2328,18 @@
           <w:numId w:val="2"/>
         </w:numPr>
       </w:pPr>
-      <w:bookmarkStart w:id="7" w:name="_Toc514076438"/>
+      <w:bookmarkStart w:id="6" w:name="_Toc514846123"/>
       <w:r>
         <w:t>First Phase</w:t>
       </w:r>
-      <w:bookmarkEnd w:id="7"/>
+      <w:bookmarkEnd w:id="6"/>
     </w:p>
     <w:p>
       <w:pPr>
         <w:ind w:left="360"/>
       </w:pPr>
       <w:r>
-        <w:t xml:space="preserve">First phase will consist of 2 months and will implement local and </w:t>
+        <w:t xml:space="preserve">First phase will consist of 1 month and will implement </w:t>
       </w:r>
       <w:proofErr w:type="spellStart"/>
       <w:r>
@@ -2231,7 +2353,13 @@
         <w:t xml:space="preserve">It will also include UI &amp; UX design finalization. </w:t>
       </w:r>
       <w:r>
-        <w:t>2 weeks duration sprint of total 4 sprints.</w:t>
+        <w:t xml:space="preserve">2 </w:t>
+      </w:r>
+      <w:r>
+        <w:t>weeks duration sprint of total 2</w:t>
+      </w:r>
+      <w:r>
+        <w:t xml:space="preserve"> sprints.</w:t>
       </w:r>
     </w:p>
     <w:p>
@@ -2242,18 +2370,30 @@
           <w:numId w:val="2"/>
         </w:numPr>
       </w:pPr>
-      <w:bookmarkStart w:id="8" w:name="_Toc514076439"/>
+      <w:bookmarkStart w:id="7" w:name="_Toc514846124"/>
       <w:r>
         <w:t>Second Phase</w:t>
       </w:r>
-      <w:bookmarkEnd w:id="8"/>
+      <w:bookmarkEnd w:id="7"/>
     </w:p>
     <w:p>
       <w:pPr>
         <w:ind w:left="360"/>
       </w:pPr>
       <w:r>
-        <w:t>Second phase will implement hardware button or capacitive button locking feature over 2 months’ time. 2 weeks duration sprint of total 4 sprints.</w:t>
+        <w:t>Second phase will implement hardware button or capaciti</w:t>
+      </w:r>
+      <w:r>
+        <w:t>ve button locking feature over 1 month</w:t>
+      </w:r>
+      <w:r>
+        <w:t xml:space="preserve"> time. 2 </w:t>
+      </w:r>
+      <w:r>
+        <w:t>weeks duration sprint of total 2</w:t>
+      </w:r>
+      <w:r>
+        <w:t xml:space="preserve"> sprints.</w:t>
       </w:r>
     </w:p>
     <w:p>
@@ -2264,18 +2404,30 @@
           <w:numId w:val="2"/>
         </w:numPr>
       </w:pPr>
-      <w:bookmarkStart w:id="9" w:name="_Toc514076440"/>
+      <w:bookmarkStart w:id="8" w:name="_Toc514846125"/>
       <w:r>
         <w:t>Third Phase</w:t>
       </w:r>
-      <w:bookmarkEnd w:id="9"/>
+      <w:bookmarkEnd w:id="8"/>
     </w:p>
     <w:p>
       <w:pPr>
         <w:ind w:left="360"/>
       </w:pPr>
       <w:r>
-        <w:t>Third phase will consist of getting the app view to full screen and on-top of every android activities. It will also implement disabling navigation bar of android and unlocking using built in gesture. 2 weeks duration sprint of total 4 sprints.</w:t>
+        <w:t xml:space="preserve">Third phase will consist of getting the app view to full screen and on-top of every android activities. It will also implement disabling navigation bar of android and unlocking using </w:t>
+      </w:r>
+      <w:r>
+        <w:t>custom</w:t>
+      </w:r>
+      <w:r>
+        <w:t xml:space="preserve"> gesture. 2 </w:t>
+      </w:r>
+      <w:r>
+        <w:t>weeks duration sprint of total 2</w:t>
+      </w:r>
+      <w:r>
+        <w:t xml:space="preserve"> sprints.</w:t>
       </w:r>
     </w:p>
     <w:p>
@@ -2286,9 +2438,35 @@
           <w:numId w:val="2"/>
         </w:numPr>
       </w:pPr>
-      <w:bookmarkStart w:id="10" w:name="_Toc514076441"/>
-      <w:r>
-        <w:t>Final Phase</w:t>
+      <w:bookmarkStart w:id="9" w:name="_Toc514846126"/>
+      <w:r>
+        <w:lastRenderedPageBreak/>
+        <w:t>Fourth</w:t>
+      </w:r>
+      <w:r>
+        <w:t xml:space="preserve"> Phase</w:t>
+      </w:r>
+      <w:bookmarkEnd w:id="9"/>
+    </w:p>
+    <w:p>
+      <w:pPr>
+        <w:ind w:left="360"/>
+      </w:pPr>
+      <w:r>
+        <w:t>Fourth phase will implement offline media play and background video/audio streaming capabilities. 2 weeks duration of total 2 sprints.</w:t>
+      </w:r>
+    </w:p>
+    <w:p>
+      <w:pPr>
+        <w:pStyle w:val="Heading2"/>
+        <w:numPr>
+          <w:ilvl w:val="1"/>
+          <w:numId w:val="2"/>
+        </w:numPr>
+      </w:pPr>
+      <w:bookmarkStart w:id="10" w:name="_Toc514846127"/>
+      <w:r>
+        <w:t>Fifth Phase</w:t>
       </w:r>
       <w:bookmarkEnd w:id="10"/>
     </w:p>
@@ -2297,8 +2475,19 @@
         <w:ind w:left="360"/>
       </w:pPr>
       <w:r>
-        <w:t>The final phase will focus on integrating non-intrusive advertisement system and working with official app store release as well as finding and resolving critical bugs. 2 weeks duration of 6 sprints.</w:t>
-      </w:r>
+        <w:t>The final phase will focus on integrating non-intrusive advertisement system and working with official app store release as well as finding and resolving crit</w:t>
+      </w:r>
+      <w:r>
+        <w:t>ical bugs. 2 weeks duration of 4</w:t>
+      </w:r>
+      <w:r>
+        <w:t xml:space="preserve"> sprints.</w:t>
+      </w:r>
+    </w:p>
+    <w:p>
+      <w:pPr>
+        <w:ind w:left="360"/>
+      </w:pPr>
     </w:p>
     <w:p>
       <w:pPr>
@@ -2308,9 +2497,8 @@
           <w:numId w:val="2"/>
         </w:numPr>
       </w:pPr>
-      <w:bookmarkStart w:id="11" w:name="_Toc514076442"/>
-      <w:r>
-        <w:lastRenderedPageBreak/>
+      <w:bookmarkStart w:id="11" w:name="_Toc514846128"/>
+      <w:r>
         <w:t xml:space="preserve">Project </w:t>
       </w:r>
       <w:r>
@@ -2327,7 +2515,7 @@
           <w:numId w:val="2"/>
         </w:numPr>
       </w:pPr>
-      <w:bookmarkStart w:id="12" w:name="_Toc514076443"/>
+      <w:bookmarkStart w:id="12" w:name="_Toc514846129"/>
       <w:r>
         <w:t>Target android operating system</w:t>
       </w:r>
@@ -2354,7 +2542,7 @@
           <w:numId w:val="2"/>
         </w:numPr>
       </w:pPr>
-      <w:bookmarkStart w:id="13" w:name="_Toc514076444"/>
+      <w:bookmarkStart w:id="13" w:name="_Toc514846130"/>
       <w:r>
         <w:t>IDE</w:t>
       </w:r>
@@ -2376,7 +2564,7 @@
           <w:numId w:val="2"/>
         </w:numPr>
       </w:pPr>
-      <w:bookmarkStart w:id="14" w:name="_Toc514076445"/>
+      <w:bookmarkStart w:id="14" w:name="_Toc514846131"/>
       <w:r>
         <w:t>Development &amp; testing device</w:t>
       </w:r>
@@ -2386,21 +2574,8 @@
       <w:pPr>
         <w:ind w:left="360"/>
       </w:pPr>
-      <w:proofErr w:type="spellStart"/>
-      <w:r>
-        <w:t>Xiaomi</w:t>
-      </w:r>
-      <w:proofErr w:type="spellEnd"/>
-      <w:r>
-        <w:t xml:space="preserve"> </w:t>
-      </w:r>
-      <w:proofErr w:type="spellStart"/>
-      <w:r>
-        <w:t>Redmi</w:t>
-      </w:r>
-      <w:proofErr w:type="spellEnd"/>
-      <w:r>
-        <w:t xml:space="preserve"> Note 3 Pro</w:t>
+      <w:r>
+        <w:t>Xiaomi Redmi Note 3 Pro</w:t>
       </w:r>
     </w:p>
     <w:p>
@@ -2411,7 +2586,7 @@
           <w:numId w:val="2"/>
         </w:numPr>
       </w:pPr>
-      <w:bookmarkStart w:id="15" w:name="_Toc514076446"/>
+      <w:bookmarkStart w:id="15" w:name="_Toc514846132"/>
       <w:r>
         <w:t>Developer &amp; advertising account</w:t>
       </w:r>
@@ -2433,7 +2608,7 @@
           <w:numId w:val="2"/>
         </w:numPr>
       </w:pPr>
-      <w:bookmarkStart w:id="16" w:name="_Toc514076447"/>
+      <w:bookmarkStart w:id="16" w:name="_Toc514846133"/>
       <w:r>
         <w:t>Version control &amp; continuous integration</w:t>
       </w:r>
@@ -2460,7 +2635,7 @@
           <w:numId w:val="2"/>
         </w:numPr>
       </w:pPr>
-      <w:bookmarkStart w:id="17" w:name="_Toc514076448"/>
+      <w:bookmarkStart w:id="17" w:name="_Toc514846134"/>
       <w:r>
         <w:t>App structure</w:t>
       </w:r>
@@ -2480,6 +2655,28 @@
       <w:proofErr w:type="spellEnd"/>
       <w:r>
         <w:t>. No backend server will exist and app updates will be pushed by play store.</w:t>
+      </w:r>
+    </w:p>
+    <w:p>
+      <w:pPr>
+        <w:pStyle w:val="Heading2"/>
+        <w:numPr>
+          <w:ilvl w:val="1"/>
+          <w:numId w:val="2"/>
+        </w:numPr>
+      </w:pPr>
+      <w:bookmarkStart w:id="18" w:name="_Toc514846135"/>
+      <w:r>
+        <w:t>Project management</w:t>
+      </w:r>
+      <w:bookmarkEnd w:id="18"/>
+    </w:p>
+    <w:p>
+      <w:pPr>
+        <w:ind w:left="360"/>
+      </w:pPr>
+      <w:r>
+        <w:t>Trello will be used for bug/feature tracking. Scrum will be used for workflow and software development lifecycle.</w:t>
       </w:r>
     </w:p>
     <w:p>
@@ -2495,11 +2692,11 @@
           <w:numId w:val="2"/>
         </w:numPr>
       </w:pPr>
-      <w:bookmarkStart w:id="18" w:name="_Toc514076449"/>
+      <w:bookmarkStart w:id="19" w:name="_Toc514846136"/>
       <w:r>
         <w:t>Project Management</w:t>
       </w:r>
-      <w:bookmarkEnd w:id="18"/>
+      <w:bookmarkEnd w:id="19"/>
     </w:p>
     <w:p/>
     <w:p>
@@ -2510,11 +2707,11 @@
           <w:numId w:val="2"/>
         </w:numPr>
       </w:pPr>
-      <w:bookmarkStart w:id="19" w:name="_Toc514076450"/>
+      <w:bookmarkStart w:id="20" w:name="_Toc514846137"/>
       <w:r>
         <w:t>Workflow</w:t>
       </w:r>
-      <w:bookmarkEnd w:id="19"/>
+      <w:bookmarkEnd w:id="20"/>
     </w:p>
     <w:p>
       <w:pPr>
@@ -2538,11 +2735,12 @@
           <w:numId w:val="2"/>
         </w:numPr>
       </w:pPr>
-      <w:bookmarkStart w:id="20" w:name="_Toc514076451"/>
-      <w:r>
+      <w:bookmarkStart w:id="21" w:name="_Toc514846138"/>
+      <w:r>
+        <w:lastRenderedPageBreak/>
         <w:t>Deliverables</w:t>
       </w:r>
-      <w:bookmarkEnd w:id="20"/>
+      <w:bookmarkEnd w:id="21"/>
     </w:p>
     <w:p>
       <w:pPr>
@@ -2560,23 +2758,18 @@
           <w:numId w:val="2"/>
         </w:numPr>
       </w:pPr>
-      <w:bookmarkStart w:id="21" w:name="_Toc514076452"/>
+      <w:bookmarkStart w:id="22" w:name="_Toc514846139"/>
       <w:r>
         <w:t>Feature/issue/bug tracking</w:t>
       </w:r>
-      <w:bookmarkEnd w:id="21"/>
+      <w:bookmarkEnd w:id="22"/>
     </w:p>
     <w:p>
       <w:pPr>
         <w:ind w:left="360"/>
       </w:pPr>
-      <w:proofErr w:type="spellStart"/>
-      <w:r>
-        <w:t>Trello</w:t>
-      </w:r>
-      <w:proofErr w:type="spellEnd"/>
-      <w:r>
-        <w:t xml:space="preserve"> should be used to track feature or bug or issues that are being worked on. If better alternative is found that will be adopted.</w:t>
+      <w:r>
+        <w:t>Trello should be used to track feature or bug or issues that are being worked on. If better alternative is found that will be adopted.</w:t>
       </w:r>
     </w:p>
     <w:p>
@@ -2587,11 +2780,11 @@
           <w:numId w:val="2"/>
         </w:numPr>
       </w:pPr>
-      <w:bookmarkStart w:id="22" w:name="_Toc514076453"/>
+      <w:bookmarkStart w:id="23" w:name="_Toc514846140"/>
       <w:r>
         <w:t>User experience</w:t>
       </w:r>
-      <w:bookmarkEnd w:id="22"/>
+      <w:bookmarkEnd w:id="23"/>
     </w:p>
     <w:p>
       <w:pPr>
@@ -2622,12 +2815,118 @@
           <w:numId w:val="2"/>
         </w:numPr>
       </w:pPr>
-      <w:bookmarkStart w:id="23" w:name="_Toc514076454"/>
-      <w:r>
-        <w:t>To Be Continued</w:t>
-      </w:r>
-      <w:bookmarkEnd w:id="23"/>
-    </w:p>
+      <w:bookmarkStart w:id="24" w:name="_Toc514846141"/>
+      <w:r>
+        <w:t>Budget</w:t>
+      </w:r>
+      <w:bookmarkEnd w:id="24"/>
+    </w:p>
+    <w:p>
+      <w:pPr>
+        <w:ind w:left="360"/>
+      </w:pPr>
+    </w:p>
+    <w:p>
+      <w:pPr>
+        <w:ind w:left="360"/>
+      </w:pPr>
+      <w:r>
+        <w:t xml:space="preserve">Budget estimation is being done for a full time software engineer working 8 hours per day for full project timeline. As a result the project phases are divided into parts suitable for one developer work time. </w:t>
+      </w:r>
+      <w:r>
+        <w:br/>
+      </w:r>
+      <w:r>
+        <w:br/>
+        <w:t xml:space="preserve">One developer weekly 40 hours is estimated as 20,000BDT per month. </w:t>
+      </w:r>
+      <w:r>
+        <w:t>Following are phase wise budget</w:t>
+      </w:r>
+      <w:proofErr w:type="gramStart"/>
+      <w:r>
+        <w:t>,</w:t>
+      </w:r>
+      <w:proofErr w:type="gramEnd"/>
+      <w:r>
+        <w:br/>
+      </w:r>
+      <w:r>
+        <w:br/>
+        <w:t>First Phase: Duration 1 month, budget 20K BDT</w:t>
+      </w:r>
+    </w:p>
+    <w:p>
+      <w:pPr>
+        <w:ind w:left="360"/>
+      </w:pPr>
+      <w:r>
+        <w:t>Second Phase: Duration 1 month, budget 20K BDT</w:t>
+      </w:r>
+    </w:p>
+    <w:p>
+      <w:pPr>
+        <w:ind w:left="360"/>
+      </w:pPr>
+      <w:r>
+        <w:t xml:space="preserve">Third Phase: </w:t>
+      </w:r>
+      <w:r>
+        <w:t>Duration 1 month, budget 20K BDT</w:t>
+      </w:r>
+    </w:p>
+    <w:p>
+      <w:pPr>
+        <w:ind w:left="360"/>
+      </w:pPr>
+      <w:r>
+        <w:t xml:space="preserve">Fourth Phase: </w:t>
+      </w:r>
+      <w:r>
+        <w:t>Duration 1 month, budget 20K BDT</w:t>
+      </w:r>
+    </w:p>
+    <w:p>
+      <w:pPr>
+        <w:ind w:left="360"/>
+      </w:pPr>
+      <w:r>
+        <w:t>Fifth Phase: Duration 2 month, budget 4</w:t>
+      </w:r>
+      <w:r>
+        <w:t>0K BDT</w:t>
+      </w:r>
+    </w:p>
+    <w:p>
+      <w:pPr>
+        <w:ind w:left="360"/>
+      </w:pPr>
+      <w:r>
+        <w:t xml:space="preserve">Grand total of all five phases: Duration 6 months, budget </w:t>
+      </w:r>
+      <w:r>
+        <w:t>12</w:t>
+      </w:r>
+      <w:r>
+        <w:t>0K BDT</w:t>
+      </w:r>
+    </w:p>
+    <w:p>
+      <w:pPr>
+        <w:ind w:left="360"/>
+      </w:pPr>
+    </w:p>
+    <w:p>
+      <w:pPr>
+        <w:ind w:left="360"/>
+      </w:pPr>
+      <w:r>
+        <w:t>Please note that all phases duration are subject to changes and budget will be revised according to it if necessary.</w:t>
+      </w:r>
+      <w:bookmarkStart w:id="25" w:name="_GoBack"/>
+      <w:bookmarkEnd w:id="25"/>
+    </w:p>
+    <w:p/>
     <w:sectPr>
       <w:pgSz w:w="12240" w:h="15840"/>
       <w:pgMar w:top="1440" w:right="1440" w:bottom="1440" w:left="1440" w:header="720" w:footer="720" w:gutter="0"/>
@@ -2640,7 +2939,7 @@
 
 <file path=word/numbering.xml><?xml version="1.0" encoding="utf-8"?>
 <w:numbering xmlns:wpc="http://schemas.microsoft.com/office/word/2010/wordprocessingCanvas" xmlns:mc="http://schemas.openxmlformats.org/markup-compatibility/2006" xmlns:o="urn:schemas-microsoft-com:office:office" xmlns:r="http://schemas.openxmlformats.org/officeDocument/2006/relationships" xmlns:m="http://schemas.openxmlformats.org/officeDocument/2006/math" xmlns:v="urn:schemas-microsoft-com:vml" xmlns:wp14="http://schemas.microsoft.com/office/word/2010/wordprocessingDrawing" xmlns:wp="http://schemas.openxmlformats.org/drawingml/2006/wordprocessingDrawing" xmlns:w10="urn:schemas-microsoft-com:office:word" xmlns:w="http://schemas.openxmlformats.org/wordprocessingml/2006/main" xmlns:w14="http://schemas.microsoft.com/office/word/2010/wordml" xmlns:w15="http://schemas.microsoft.com/office/word/2012/wordml" xmlns:wpg="http://schemas.microsoft.com/office/word/2010/wordprocessingGroup" xmlns:wpi="http://schemas.microsoft.com/office/word/2010/wordprocessingInk" xmlns:wne="http://schemas.microsoft.com/office/word/2006/wordml" xmlns:wps="http://schemas.microsoft.com/office/word/2010/wordprocessingShape" mc:Ignorable="w14 w15 wp14">
-  <w:abstractNum w:abstractNumId="0">
+  <w:abstractNum w:abstractNumId="0" w15:restartNumberingAfterBreak="0">
     <w:nsid w:val="25CB2911"/>
     <w:multiLevelType w:val="hybridMultilevel"/>
     <w:tmpl w:val="2370E556"/>
@@ -2729,7 +3028,7 @@
       </w:pPr>
     </w:lvl>
   </w:abstractNum>
-  <w:abstractNum w:abstractNumId="1">
+  <w:abstractNum w:abstractNumId="1" w15:restartNumberingAfterBreak="0">
     <w:nsid w:val="69164516"/>
     <w:multiLevelType w:val="multilevel"/>
     <w:tmpl w:val="FD7AC88E"/>
@@ -3677,7 +3976,7 @@
 </file>
 
 <file path=customXml/itemProps1.xml><?xml version="1.0" encoding="utf-8"?>
-<ds:datastoreItem xmlns:ds="http://schemas.openxmlformats.org/officeDocument/2006/customXml" ds:itemID="{AA419FDA-839C-461A-844E-42C793A63F0C}">
+<ds:datastoreItem xmlns:ds="http://schemas.openxmlformats.org/officeDocument/2006/customXml" ds:itemID="{C53783FA-E742-4C27-82B8-37B0DDFAE5DE}">
   <ds:schemaRefs>
     <ds:schemaRef ds:uri="http://schemas.openxmlformats.org/officeDocument/2006/bibliography"/>
   </ds:schemaRefs>

</xml_diff>